<commit_message>
1st alteration of appendix
</commit_message>
<xml_diff>
--- a/ResponseLett.docx
+++ b/ResponseLett.docx
@@ -33,7 +33,7 @@
         </w:rPr>
         <w:t> </w:t>
       </w:r>
-      <w:hyperlink r:id="rId5" w:anchor="40010" w:tgtFrame="_blank" w:history="1">
+      <w:hyperlink r:id="rId6" w:anchor="40010" w:tgtFrame="_blank" w:history="1">
         <w:r>
           <w:rPr>
             <w:rStyle w:val="Hyperlink"/>
@@ -177,6 +177,29 @@
           <w:color w:val="222222"/>
           <w:sz w:val="20"/>
           <w:szCs w:val="20"/>
+          <w:shd w:val="clear" w:color="auto" w:fill="FFFFFF"/>
+        </w:rPr>
+        <w:t xml:space="preserve"> </w:t>
+      </w:r>
+      <w:r>
+        <w:rPr>
+          <w:rFonts w:ascii="Arial" w:hAnsi="Arial" w:cs="Arial"/>
+          <w:b/>
+          <w:color w:val="222222"/>
+          <w:sz w:val="20"/>
+          <w:szCs w:val="20"/>
+          <w:shd w:val="clear" w:color="auto" w:fill="FFFFFF"/>
+        </w:rPr>
+        <w:t>Done (but double check this</w:t>
+      </w:r>
+      <w:bookmarkStart w:id="0" w:name="_GoBack"/>
+      <w:bookmarkEnd w:id="0"/>
+      <w:r>
+        <w:rPr>
+          <w:rFonts w:ascii="Arial" w:hAnsi="Arial" w:cs="Arial"/>
+          <w:color w:val="222222"/>
+          <w:sz w:val="20"/>
+          <w:szCs w:val="20"/>
         </w:rPr>
         <w:br/>
       </w:r>
@@ -2486,19 +2509,7 @@
           <w:szCs w:val="20"/>
           <w:shd w:val="clear" w:color="auto" w:fill="FFFFFF"/>
         </w:rPr>
-        <w:t>Line 159.  If this figure i</w:t>
-      </w:r>
-      <w:bookmarkStart w:id="0" w:name="_GoBack"/>
-      <w:bookmarkEnd w:id="0"/>
-      <w:r>
-        <w:rPr>
-          <w:rFonts w:ascii="Arial" w:hAnsi="Arial" w:cs="Arial"/>
-          <w:color w:val="222222"/>
-          <w:sz w:val="20"/>
-          <w:szCs w:val="20"/>
-          <w:shd w:val="clear" w:color="auto" w:fill="FFFFFF"/>
-        </w:rPr>
-        <w:t>s not in printed version (and I think it should be), then you will need a more clear description in text to describe what you are doing.</w:t>
+        <w:t>Line 159.  If this figure is not in printed version (and I think it should be), then you will need a more clear description in text to describe what you are doing.</w:t>
       </w:r>
       <w:r>
         <w:rPr>
@@ -3492,6 +3503,7 @@
   <w:style w:type="character" w:default="1" w:styleId="DefaultParagraphFont">
     <w:name w:val="Default Paragraph Font"/>
     <w:uiPriority w:val="1"/>
+    <w:semiHidden/>
     <w:unhideWhenUsed/>
   </w:style>
   <w:style w:type="table" w:default="1" w:styleId="TableNormal">
@@ -3805,4 +3817,16 @@
     </a:ext>
   </a:extLst>
 </a:theme>
+</file>
+
+<file path=customXml/item1.xml><?xml version="1.0" encoding="utf-8"?>
+<b:Sources xmlns:b="http://schemas.openxmlformats.org/officeDocument/2006/bibliography" xmlns="http://schemas.openxmlformats.org/officeDocument/2006/bibliography" SelectedStyle="\APASixthEditionOfficeOnline.xsl" StyleName="APA" Version="6"/>
+</file>
+
+<file path=customXml/itemProps1.xml><?xml version="1.0" encoding="utf-8"?>
+<ds:datastoreItem xmlns:ds="http://schemas.openxmlformats.org/officeDocument/2006/customXml" ds:itemID="{9C7ACD34-789D-46D6-93B6-B783BCACB977}">
+  <ds:schemaRefs>
+    <ds:schemaRef ds:uri="http://schemas.openxmlformats.org/officeDocument/2006/bibliography"/>
+  </ds:schemaRefs>
+</ds:datastoreItem>
 </file>
</xml_diff>

<commit_message>
updates for rev 2
</commit_message>
<xml_diff>
--- a/ResponseLett.docx
+++ b/ResponseLett.docx
@@ -2785,7 +2785,29 @@
           <w:shd w:val="clear" w:color="auto" w:fill="FFFFFF"/>
         </w:rPr>
         <w:lastRenderedPageBreak/>
-        <w:t xml:space="preserve">The figures previously in the Appendix are now in the main manuscript. Appendix B now just contains data citations and code. </w:t>
+        <w:t>The figures previously in the Appendix are now in the main manuscript. A</w:t>
+      </w:r>
+      <w:r>
+        <w:rPr>
+          <w:rFonts w:ascii="Times New Roman" w:hAnsi="Times New Roman" w:cs="Times New Roman"/>
+          <w:b/>
+          <w:color w:val="222222"/>
+          <w:sz w:val="24"/>
+          <w:szCs w:val="24"/>
+          <w:shd w:val="clear" w:color="auto" w:fill="FFFFFF"/>
+        </w:rPr>
+        <w:t xml:space="preserve">ppendix A </w:t>
+      </w:r>
+      <w:r>
+        <w:rPr>
+          <w:rFonts w:ascii="Times New Roman" w:hAnsi="Times New Roman" w:cs="Times New Roman"/>
+          <w:b/>
+          <w:color w:val="222222"/>
+          <w:sz w:val="24"/>
+          <w:szCs w:val="24"/>
+          <w:shd w:val="clear" w:color="auto" w:fill="FFFFFF"/>
+        </w:rPr>
+        <w:t xml:space="preserve">now just contains data citations and code. </w:t>
       </w:r>
     </w:p>
     <w:p>
@@ -2933,7 +2955,18 @@
           <w:szCs w:val="24"/>
           <w:shd w:val="clear" w:color="auto" w:fill="FFFFFF"/>
         </w:rPr>
-        <w:t>Ulanowizc</w:t>
+        <w:t>Ula</w:t>
+      </w:r>
+      <w:r>
+        <w:rPr>
+          <w:rFonts w:ascii="Times New Roman" w:hAnsi="Times New Roman" w:cs="Times New Roman"/>
+          <w:b/>
+          <w:color w:val="222222"/>
+          <w:sz w:val="24"/>
+          <w:szCs w:val="24"/>
+          <w:shd w:val="clear" w:color="auto" w:fill="FFFFFF"/>
+        </w:rPr>
+        <w:t>nowicz</w:t>
       </w:r>
       <w:proofErr w:type="spellEnd"/>
       <w:r>
@@ -2945,31 +2978,29 @@
           <w:szCs w:val="24"/>
           <w:shd w:val="clear" w:color="auto" w:fill="FFFFFF"/>
         </w:rPr>
-        <w:t xml:space="preserve">, and one network previously analyzed by </w:t>
-      </w:r>
-      <w:proofErr w:type="spellStart"/>
-      <w:r>
-        <w:rPr>
-          <w:rFonts w:ascii="Times New Roman" w:hAnsi="Times New Roman" w:cs="Times New Roman"/>
-          <w:b/>
-          <w:color w:val="222222"/>
-          <w:sz w:val="24"/>
-          <w:szCs w:val="24"/>
-          <w:shd w:val="clear" w:color="auto" w:fill="FFFFFF"/>
-        </w:rPr>
-        <w:t>Bascompte</w:t>
-      </w:r>
-      <w:proofErr w:type="spellEnd"/>
-      <w:r>
-        <w:rPr>
-          <w:rFonts w:ascii="Times New Roman" w:hAnsi="Times New Roman" w:cs="Times New Roman"/>
-          <w:b/>
-          <w:color w:val="222222"/>
-          <w:sz w:val="24"/>
-          <w:szCs w:val="24"/>
-          <w:shd w:val="clear" w:color="auto" w:fill="FFFFFF"/>
-        </w:rPr>
-        <w:t xml:space="preserve"> et al. (2005) that include flow weights/interaction strengths it seems as if there is no decrease in omnivory when you only look at the subset of the web that includes the top 50% of weights/interaction strengths. We have added</w:t>
+        <w:t xml:space="preserve"> that include fl</w:t>
+      </w:r>
+      <w:r>
+        <w:rPr>
+          <w:rFonts w:ascii="Times New Roman" w:hAnsi="Times New Roman" w:cs="Times New Roman"/>
+          <w:b/>
+          <w:color w:val="222222"/>
+          <w:sz w:val="24"/>
+          <w:szCs w:val="24"/>
+          <w:shd w:val="clear" w:color="auto" w:fill="FFFFFF"/>
+        </w:rPr>
+        <w:t>ow weights</w:t>
+      </w:r>
+      <w:r>
+        <w:rPr>
+          <w:rFonts w:ascii="Times New Roman" w:hAnsi="Times New Roman" w:cs="Times New Roman"/>
+          <w:b/>
+          <w:color w:val="222222"/>
+          <w:sz w:val="24"/>
+          <w:szCs w:val="24"/>
+          <w:shd w:val="clear" w:color="auto" w:fill="FFFFFF"/>
+        </w:rPr>
+        <w:t xml:space="preserve"> it seems as if there is no decrease in omnivory when you only look at the subset of the web that includes the top 50% of weights/interaction strengths. We have added</w:t>
       </w:r>
       <w:r>
         <w:rPr>
@@ -2991,7 +3022,18 @@
           <w:szCs w:val="24"/>
           <w:shd w:val="clear" w:color="auto" w:fill="FFFFFF"/>
         </w:rPr>
-        <w:t xml:space="preserve"> Appendix B to show this. </w:t>
+        <w:t xml:space="preserve"> section to the Appendix</w:t>
+      </w:r>
+      <w:r>
+        <w:rPr>
+          <w:rFonts w:ascii="Times New Roman" w:hAnsi="Times New Roman" w:cs="Times New Roman"/>
+          <w:b/>
+          <w:color w:val="222222"/>
+          <w:sz w:val="24"/>
+          <w:szCs w:val="24"/>
+          <w:shd w:val="clear" w:color="auto" w:fill="FFFFFF"/>
+        </w:rPr>
+        <w:t xml:space="preserve"> to show this. </w:t>
       </w:r>
       <w:r>
         <w:rPr>
@@ -3171,7 +3213,7 @@
           <w:szCs w:val="24"/>
           <w:shd w:val="clear" w:color="auto" w:fill="FFFFFF"/>
         </w:rPr>
-        <w:t xml:space="preserve">, which would imply deviations to such low numbers that extinction is still highly likely.  So there still </w:t>
+        <w:t xml:space="preserve">, which would imply deviations to such low numbers that extinction is still highly likely.  So there still could be a dynamical constraint on food chain length. Is that what happens with these nearly </w:t>
       </w:r>
       <w:r>
         <w:rPr>
@@ -3182,7 +3224,7 @@
           <w:shd w:val="clear" w:color="auto" w:fill="FFFFFF"/>
         </w:rPr>
         <w:lastRenderedPageBreak/>
-        <w:t xml:space="preserve">could be a dynamical constraint on food chain length. Is that what happens with these nearly donor-controlled systems, which include strong predator interference?   I would like the authors to provide a better analytical understanding for why instability occurs, and when it actually leads to extinctions, say working it out for a small number of cases. With 3 species, there are three </w:t>
+        <w:t xml:space="preserve">donor-controlled systems, which include strong predator interference?   I would like the authors to provide a better analytical understanding for why instability occurs, and when it actually leads to extinctions, say working it out for a small number of cases. With 3 species, there are three </w:t>
       </w:r>
       <w:proofErr w:type="spellStart"/>
       <w:r>
@@ -3492,7 +3534,29 @@
           <w:szCs w:val="24"/>
           <w:shd w:val="clear" w:color="auto" w:fill="FFFFFF"/>
         </w:rPr>
-        <w:t xml:space="preserve">Section 3.1 is titled "Sensitivity analysis".  I think this phrase is often used in a more narrow sense than this.  Were one examining a matrix projection model, sensitivity analysis would be an </w:t>
+        <w:t>Section 3.1 is titled "Sensitivity analysis".  I think this phrase is often used in a more narrow sense than this.  Were one examining a matrix projection model, sensitivity analysis would be an analysis of how eigenvalues change with small changes in each entry of the matrix.  Here</w:t>
+      </w:r>
+      <w:proofErr w:type="gramStart"/>
+      <w:r>
+        <w:rPr>
+          <w:rFonts w:ascii="Times New Roman" w:hAnsi="Times New Roman" w:cs="Times New Roman"/>
+          <w:color w:val="222222"/>
+          <w:sz w:val="24"/>
+          <w:szCs w:val="24"/>
+          <w:shd w:val="clear" w:color="auto" w:fill="FFFFFF"/>
+        </w:rPr>
+        <w:t>  you</w:t>
+      </w:r>
+      <w:proofErr w:type="gramEnd"/>
+      <w:r>
+        <w:rPr>
+          <w:rFonts w:ascii="Times New Roman" w:hAnsi="Times New Roman" w:cs="Times New Roman"/>
+          <w:color w:val="222222"/>
+          <w:sz w:val="24"/>
+          <w:szCs w:val="24"/>
+          <w:shd w:val="clear" w:color="auto" w:fill="FFFFFF"/>
+        </w:rPr>
+        <w:t xml:space="preserve"> </w:t>
       </w:r>
       <w:r>
         <w:rPr>
@@ -3503,29 +3567,7 @@
           <w:shd w:val="clear" w:color="auto" w:fill="FFFFFF"/>
         </w:rPr>
         <w:lastRenderedPageBreak/>
-        <w:t>analysis of how eigenvalues change with small changes in each entry of the matrix.  Here</w:t>
-      </w:r>
-      <w:proofErr w:type="gramStart"/>
-      <w:r>
-        <w:rPr>
-          <w:rFonts w:ascii="Times New Roman" w:hAnsi="Times New Roman" w:cs="Times New Roman"/>
-          <w:color w:val="222222"/>
-          <w:sz w:val="24"/>
-          <w:szCs w:val="24"/>
-          <w:shd w:val="clear" w:color="auto" w:fill="FFFFFF"/>
-        </w:rPr>
-        <w:t>  you</w:t>
-      </w:r>
-      <w:proofErr w:type="gramEnd"/>
-      <w:r>
-        <w:rPr>
-          <w:rFonts w:ascii="Times New Roman" w:hAnsi="Times New Roman" w:cs="Times New Roman"/>
-          <w:color w:val="222222"/>
-          <w:sz w:val="24"/>
-          <w:szCs w:val="24"/>
-          <w:shd w:val="clear" w:color="auto" w:fill="FFFFFF"/>
-        </w:rPr>
-        <w:t xml:space="preserve"> are doing  something broader, varying connectivity, asymmetry, etc.  Maybe call this "steps towards robustness" or something along those lines.</w:t>
+        <w:t>are doing  something broader, varying connectivity, asymmetry, etc.  Maybe call this "steps towards robustness" or something along those lines.</w:t>
       </w:r>
       <w:r>
         <w:rPr>
@@ -3694,789 +3736,817 @@
         </w:rPr>
         <w:br/>
       </w:r>
+    </w:p>
+    <w:p>
+      <w:pPr>
+        <w:rPr>
+          <w:rFonts w:ascii="Times New Roman" w:hAnsi="Times New Roman" w:cs="Times New Roman"/>
+          <w:color w:val="222222"/>
+          <w:sz w:val="24"/>
+          <w:szCs w:val="24"/>
+          <w:shd w:val="clear" w:color="auto" w:fill="FFFFFF"/>
+        </w:rPr>
+      </w:pPr>
+      <w:r>
+        <w:rPr>
+          <w:rFonts w:ascii="Times New Roman" w:hAnsi="Times New Roman" w:cs="Times New Roman"/>
+          <w:color w:val="222222"/>
+          <w:sz w:val="24"/>
+          <w:szCs w:val="24"/>
+          <w:shd w:val="clear" w:color="auto" w:fill="FFFFFF"/>
+        </w:rPr>
+        <w:t>Minor to medium points</w:t>
+      </w:r>
+      <w:proofErr w:type="gramStart"/>
+      <w:r>
+        <w:rPr>
+          <w:rFonts w:ascii="Times New Roman" w:hAnsi="Times New Roman" w:cs="Times New Roman"/>
+          <w:color w:val="222222"/>
+          <w:sz w:val="24"/>
+          <w:szCs w:val="24"/>
+          <w:shd w:val="clear" w:color="auto" w:fill="FFFFFF"/>
+        </w:rPr>
+        <w:t>:</w:t>
+      </w:r>
+      <w:proofErr w:type="gramEnd"/>
+      <w:r>
+        <w:rPr>
+          <w:rFonts w:ascii="Times New Roman" w:hAnsi="Times New Roman" w:cs="Times New Roman"/>
+          <w:color w:val="222222"/>
+          <w:sz w:val="24"/>
+          <w:szCs w:val="24"/>
+        </w:rPr>
+        <w:br/>
+      </w:r>
+      <w:r>
+        <w:rPr>
+          <w:rFonts w:ascii="Times New Roman" w:hAnsi="Times New Roman" w:cs="Times New Roman"/>
+          <w:color w:val="222222"/>
+          <w:sz w:val="24"/>
+          <w:szCs w:val="24"/>
+          <w:shd w:val="clear" w:color="auto" w:fill="FFFFFF"/>
+        </w:rPr>
+        <w:t xml:space="preserve">Line 19. State whether species with no prey, are at position 0 of </w:t>
+      </w:r>
+      <w:proofErr w:type="gramStart"/>
+      <w:r>
+        <w:rPr>
+          <w:rFonts w:ascii="Times New Roman" w:hAnsi="Times New Roman" w:cs="Times New Roman"/>
+          <w:color w:val="222222"/>
+          <w:sz w:val="24"/>
+          <w:szCs w:val="24"/>
+          <w:shd w:val="clear" w:color="auto" w:fill="FFFFFF"/>
+        </w:rPr>
+        <w:t>1</w:t>
+      </w:r>
+      <w:r>
+        <w:rPr>
+          <w:rFonts w:ascii="Times New Roman" w:hAnsi="Times New Roman" w:cs="Times New Roman"/>
+          <w:color w:val="222222"/>
+          <w:sz w:val="24"/>
+          <w:szCs w:val="24"/>
+          <w:shd w:val="clear" w:color="auto" w:fill="FFFFFF"/>
+        </w:rPr>
+        <w:t xml:space="preserve"> </w:t>
+      </w:r>
+      <w:r>
+        <w:rPr>
+          <w:rFonts w:ascii="Times New Roman" w:hAnsi="Times New Roman" w:cs="Times New Roman"/>
+          <w:b/>
+          <w:color w:val="222222"/>
+          <w:sz w:val="24"/>
+          <w:szCs w:val="24"/>
+          <w:shd w:val="clear" w:color="auto" w:fill="FFFFFF"/>
+        </w:rPr>
+        <w:t xml:space="preserve"> Done</w:t>
+      </w:r>
+      <w:proofErr w:type="gramEnd"/>
+      <w:r>
+        <w:rPr>
+          <w:rFonts w:ascii="Times New Roman" w:hAnsi="Times New Roman" w:cs="Times New Roman"/>
+          <w:color w:val="222222"/>
+          <w:sz w:val="24"/>
+          <w:szCs w:val="24"/>
+        </w:rPr>
+        <w:br/>
+      </w:r>
+      <w:r>
+        <w:rPr>
+          <w:rFonts w:ascii="Times New Roman" w:hAnsi="Times New Roman" w:cs="Times New Roman"/>
+          <w:color w:val="222222"/>
+          <w:sz w:val="24"/>
+          <w:szCs w:val="24"/>
+          <w:shd w:val="clear" w:color="auto" w:fill="FFFFFF"/>
+        </w:rPr>
+        <w:t>Line 23.  In Figure A1 (which as noted above should be in main text), there are actually more webs with a maximal chain length of 6, than with 3, so you should write something like "between 3 and 6"</w:t>
+      </w:r>
+      <w:r>
+        <w:rPr>
+          <w:rFonts w:ascii="Times New Roman" w:hAnsi="Times New Roman" w:cs="Times New Roman"/>
+          <w:color w:val="222222"/>
+          <w:sz w:val="24"/>
+          <w:szCs w:val="24"/>
+          <w:shd w:val="clear" w:color="auto" w:fill="FFFFFF"/>
+        </w:rPr>
+        <w:t xml:space="preserve"> </w:t>
+      </w:r>
+      <w:r>
+        <w:rPr>
+          <w:rFonts w:ascii="Times New Roman" w:hAnsi="Times New Roman" w:cs="Times New Roman"/>
+          <w:b/>
+          <w:color w:val="222222"/>
+          <w:sz w:val="24"/>
+          <w:szCs w:val="24"/>
+          <w:shd w:val="clear" w:color="auto" w:fill="FFFFFF"/>
+        </w:rPr>
+        <w:t xml:space="preserve"> Changed to a more quantitative description based on percentages. </w:t>
+      </w:r>
+      <w:r>
+        <w:rPr>
+          <w:rFonts w:ascii="Times New Roman" w:hAnsi="Times New Roman" w:cs="Times New Roman"/>
+          <w:color w:val="222222"/>
+          <w:sz w:val="24"/>
+          <w:szCs w:val="24"/>
+        </w:rPr>
+        <w:br/>
+      </w:r>
+      <w:r>
+        <w:rPr>
+          <w:rFonts w:ascii="Times New Roman" w:hAnsi="Times New Roman" w:cs="Times New Roman"/>
+          <w:color w:val="222222"/>
+          <w:sz w:val="24"/>
+          <w:szCs w:val="24"/>
+          <w:shd w:val="clear" w:color="auto" w:fill="FFFFFF"/>
+        </w:rPr>
+        <w:t>Line 56. No comma after "levels".</w:t>
+      </w:r>
+      <w:r>
+        <w:rPr>
+          <w:rFonts w:ascii="Times New Roman" w:hAnsi="Times New Roman" w:cs="Times New Roman"/>
+          <w:color w:val="222222"/>
+          <w:sz w:val="24"/>
+          <w:szCs w:val="24"/>
+          <w:shd w:val="clear" w:color="auto" w:fill="FFFFFF"/>
+        </w:rPr>
+        <w:t xml:space="preserve"> </w:t>
+      </w:r>
+      <w:r>
+        <w:rPr>
+          <w:rFonts w:ascii="Times New Roman" w:hAnsi="Times New Roman" w:cs="Times New Roman"/>
+          <w:b/>
+          <w:color w:val="222222"/>
+          <w:sz w:val="24"/>
+          <w:szCs w:val="24"/>
+          <w:shd w:val="clear" w:color="auto" w:fill="FFFFFF"/>
+        </w:rPr>
+        <w:t>Done</w:t>
+      </w:r>
+      <w:r>
+        <w:rPr>
+          <w:rFonts w:ascii="Times New Roman" w:hAnsi="Times New Roman" w:cs="Times New Roman"/>
+          <w:color w:val="222222"/>
+          <w:sz w:val="24"/>
+          <w:szCs w:val="24"/>
+        </w:rPr>
+        <w:br/>
+      </w:r>
+      <w:r>
+        <w:rPr>
+          <w:rFonts w:ascii="Times New Roman" w:hAnsi="Times New Roman" w:cs="Times New Roman"/>
+          <w:color w:val="222222"/>
+          <w:sz w:val="24"/>
+          <w:szCs w:val="24"/>
+          <w:shd w:val="clear" w:color="auto" w:fill="FFFFFF"/>
+        </w:rPr>
+        <w:t>Line 65.  "</w:t>
+      </w:r>
+      <w:proofErr w:type="gramStart"/>
+      <w:r>
+        <w:rPr>
+          <w:rFonts w:ascii="Times New Roman" w:hAnsi="Times New Roman" w:cs="Times New Roman"/>
+          <w:color w:val="222222"/>
+          <w:sz w:val="24"/>
+          <w:szCs w:val="24"/>
+          <w:shd w:val="clear" w:color="auto" w:fill="FFFFFF"/>
+        </w:rPr>
+        <w:t>four</w:t>
+      </w:r>
+      <w:proofErr w:type="gramEnd"/>
+      <w:r>
+        <w:rPr>
+          <w:rFonts w:ascii="Times New Roman" w:hAnsi="Times New Roman" w:cs="Times New Roman"/>
+          <w:color w:val="222222"/>
+          <w:sz w:val="24"/>
+          <w:szCs w:val="24"/>
+          <w:shd w:val="clear" w:color="auto" w:fill="FFFFFF"/>
+        </w:rPr>
+        <w:t xml:space="preserve"> species food chains" should be "four-species food webs"; </w:t>
+      </w:r>
+      <w:proofErr w:type="spellStart"/>
+      <w:r>
+        <w:rPr>
+          <w:rFonts w:ascii="Times New Roman" w:hAnsi="Times New Roman" w:cs="Times New Roman"/>
+          <w:color w:val="222222"/>
+          <w:sz w:val="24"/>
+          <w:szCs w:val="24"/>
+          <w:shd w:val="clear" w:color="auto" w:fill="FFFFFF"/>
+        </w:rPr>
+        <w:t>Pimm</w:t>
+      </w:r>
+      <w:proofErr w:type="spellEnd"/>
+      <w:r>
+        <w:rPr>
+          <w:rFonts w:ascii="Times New Roman" w:hAnsi="Times New Roman" w:cs="Times New Roman"/>
+          <w:color w:val="222222"/>
+          <w:sz w:val="24"/>
+          <w:szCs w:val="24"/>
+          <w:shd w:val="clear" w:color="auto" w:fill="FFFFFF"/>
+        </w:rPr>
+        <w:t xml:space="preserve"> and Lawton include some examples with omnivory, hence not simple, unbranched chains.</w:t>
+      </w:r>
+      <w:r>
+        <w:rPr>
+          <w:rFonts w:ascii="Times New Roman" w:hAnsi="Times New Roman" w:cs="Times New Roman"/>
+          <w:color w:val="222222"/>
+          <w:sz w:val="24"/>
+          <w:szCs w:val="24"/>
+          <w:shd w:val="clear" w:color="auto" w:fill="FFFFFF"/>
+        </w:rPr>
+        <w:t xml:space="preserve"> </w:t>
+      </w:r>
+      <w:r>
+        <w:rPr>
+          <w:rFonts w:ascii="Times New Roman" w:hAnsi="Times New Roman" w:cs="Times New Roman"/>
+          <w:b/>
+          <w:color w:val="222222"/>
+          <w:sz w:val="24"/>
+          <w:szCs w:val="24"/>
+          <w:shd w:val="clear" w:color="auto" w:fill="FFFFFF"/>
+        </w:rPr>
+        <w:t>Done</w:t>
+      </w:r>
+      <w:r>
+        <w:rPr>
+          <w:rFonts w:ascii="Times New Roman" w:hAnsi="Times New Roman" w:cs="Times New Roman"/>
+          <w:color w:val="222222"/>
+          <w:sz w:val="24"/>
+          <w:szCs w:val="24"/>
+        </w:rPr>
+        <w:br/>
+      </w:r>
+      <w:r>
+        <w:rPr>
+          <w:rFonts w:ascii="Times New Roman" w:hAnsi="Times New Roman" w:cs="Times New Roman"/>
+          <w:color w:val="222222"/>
+          <w:sz w:val="24"/>
+          <w:szCs w:val="24"/>
+          <w:shd w:val="clear" w:color="auto" w:fill="FFFFFF"/>
+        </w:rPr>
+        <w:t>Line 97.  I think a hyphen is needed after "quasi".</w:t>
+      </w:r>
+      <w:r>
+        <w:rPr>
+          <w:rFonts w:ascii="Times New Roman" w:hAnsi="Times New Roman" w:cs="Times New Roman"/>
+          <w:color w:val="222222"/>
+          <w:sz w:val="24"/>
+          <w:szCs w:val="24"/>
+          <w:shd w:val="clear" w:color="auto" w:fill="FFFFFF"/>
+        </w:rPr>
+        <w:t xml:space="preserve"> </w:t>
+      </w:r>
+      <w:r>
+        <w:rPr>
+          <w:rFonts w:ascii="Times New Roman" w:hAnsi="Times New Roman" w:cs="Times New Roman"/>
+          <w:b/>
+          <w:color w:val="222222"/>
+          <w:sz w:val="24"/>
+          <w:szCs w:val="24"/>
+          <w:shd w:val="clear" w:color="auto" w:fill="FFFFFF"/>
+        </w:rPr>
+        <w:t xml:space="preserve">Perhaps, but in </w:t>
+      </w:r>
+      <w:proofErr w:type="spellStart"/>
+      <w:r>
+        <w:rPr>
+          <w:rFonts w:ascii="Times New Roman" w:hAnsi="Times New Roman" w:cs="Times New Roman"/>
+          <w:b/>
+          <w:color w:val="222222"/>
+          <w:sz w:val="24"/>
+          <w:szCs w:val="24"/>
+          <w:shd w:val="clear" w:color="auto" w:fill="FFFFFF"/>
+        </w:rPr>
+        <w:t>Allesina</w:t>
+      </w:r>
+      <w:proofErr w:type="spellEnd"/>
+      <w:r>
+        <w:rPr>
+          <w:rFonts w:ascii="Times New Roman" w:hAnsi="Times New Roman" w:cs="Times New Roman"/>
+          <w:b/>
+          <w:color w:val="222222"/>
+          <w:sz w:val="24"/>
+          <w:szCs w:val="24"/>
+          <w:shd w:val="clear" w:color="auto" w:fill="FFFFFF"/>
+        </w:rPr>
+        <w:t xml:space="preserve"> and </w:t>
+      </w:r>
+      <w:proofErr w:type="spellStart"/>
+      <w:r>
+        <w:rPr>
+          <w:rFonts w:ascii="Times New Roman" w:hAnsi="Times New Roman" w:cs="Times New Roman"/>
+          <w:b/>
+          <w:color w:val="222222"/>
+          <w:sz w:val="24"/>
+          <w:szCs w:val="24"/>
+          <w:shd w:val="clear" w:color="auto" w:fill="FFFFFF"/>
+        </w:rPr>
+        <w:t>Pascual</w:t>
+      </w:r>
+      <w:proofErr w:type="spellEnd"/>
+      <w:r>
+        <w:rPr>
+          <w:rFonts w:ascii="Times New Roman" w:hAnsi="Times New Roman" w:cs="Times New Roman"/>
+          <w:b/>
+          <w:color w:val="222222"/>
+          <w:sz w:val="24"/>
+          <w:szCs w:val="24"/>
+          <w:shd w:val="clear" w:color="auto" w:fill="FFFFFF"/>
+        </w:rPr>
+        <w:t xml:space="preserve"> 2008</w:t>
+      </w:r>
+      <w:r>
+        <w:rPr>
+          <w:rFonts w:ascii="Times New Roman" w:hAnsi="Times New Roman" w:cs="Times New Roman"/>
+          <w:b/>
+          <w:color w:val="222222"/>
+          <w:sz w:val="24"/>
+          <w:szCs w:val="24"/>
+          <w:shd w:val="clear" w:color="auto" w:fill="FFFFFF"/>
+        </w:rPr>
+        <w:t xml:space="preserve"> (the paper introducing the concept)</w:t>
+      </w:r>
+      <w:r>
+        <w:rPr>
+          <w:rFonts w:ascii="Times New Roman" w:hAnsi="Times New Roman" w:cs="Times New Roman"/>
+          <w:b/>
+          <w:color w:val="222222"/>
+          <w:sz w:val="24"/>
+          <w:szCs w:val="24"/>
+          <w:shd w:val="clear" w:color="auto" w:fill="FFFFFF"/>
+        </w:rPr>
+        <w:t xml:space="preserve"> they did not include one</w:t>
+      </w:r>
+      <w:r>
+        <w:rPr>
+          <w:rFonts w:ascii="Times New Roman" w:hAnsi="Times New Roman" w:cs="Times New Roman"/>
+          <w:b/>
+          <w:color w:val="222222"/>
+          <w:sz w:val="24"/>
+          <w:szCs w:val="24"/>
+          <w:shd w:val="clear" w:color="auto" w:fill="FFFFFF"/>
+        </w:rPr>
+        <w:t xml:space="preserve"> and we chose to keep it as they wrote it</w:t>
+      </w:r>
+      <w:r>
+        <w:rPr>
+          <w:rFonts w:ascii="Times New Roman" w:hAnsi="Times New Roman" w:cs="Times New Roman"/>
+          <w:color w:val="222222"/>
+          <w:sz w:val="24"/>
+          <w:szCs w:val="24"/>
+        </w:rPr>
+        <w:br/>
+      </w:r>
+      <w:r>
+        <w:rPr>
+          <w:rFonts w:ascii="Times New Roman" w:hAnsi="Times New Roman" w:cs="Times New Roman"/>
+          <w:color w:val="222222"/>
+          <w:sz w:val="24"/>
+          <w:szCs w:val="24"/>
+          <w:shd w:val="clear" w:color="auto" w:fill="FFFFFF"/>
+        </w:rPr>
+        <w:t>Lines 123-124. Using "chains" seems odd here.  Replace with "webs".  On next line thought about lynx etc. should be put in parentheses.</w:t>
+      </w:r>
+      <w:r>
+        <w:rPr>
+          <w:rFonts w:ascii="Times New Roman" w:hAnsi="Times New Roman" w:cs="Times New Roman"/>
+          <w:color w:val="222222"/>
+          <w:sz w:val="24"/>
+          <w:szCs w:val="24"/>
+          <w:shd w:val="clear" w:color="auto" w:fill="FFFFFF"/>
+        </w:rPr>
+        <w:t xml:space="preserve"> </w:t>
+      </w:r>
+      <w:r>
+        <w:rPr>
+          <w:rFonts w:ascii="Times New Roman" w:hAnsi="Times New Roman" w:cs="Times New Roman"/>
+          <w:b/>
+          <w:color w:val="222222"/>
+          <w:sz w:val="24"/>
+          <w:szCs w:val="24"/>
+          <w:shd w:val="clear" w:color="auto" w:fill="FFFFFF"/>
+        </w:rPr>
+        <w:t>Done</w:t>
+      </w:r>
+      <w:r>
+        <w:rPr>
+          <w:rFonts w:ascii="Times New Roman" w:hAnsi="Times New Roman" w:cs="Times New Roman"/>
+          <w:color w:val="222222"/>
+          <w:sz w:val="24"/>
+          <w:szCs w:val="24"/>
+        </w:rPr>
+        <w:br/>
+      </w:r>
+      <w:r>
+        <w:rPr>
+          <w:rFonts w:ascii="Times New Roman" w:hAnsi="Times New Roman" w:cs="Times New Roman"/>
+          <w:color w:val="222222"/>
+          <w:sz w:val="24"/>
+          <w:szCs w:val="24"/>
+          <w:shd w:val="clear" w:color="auto" w:fill="FFFFFF"/>
+        </w:rPr>
+        <w:t>Lines 149-150.  "</w:t>
+      </w:r>
+      <w:proofErr w:type="gramStart"/>
+      <w:r>
+        <w:rPr>
+          <w:rFonts w:ascii="Times New Roman" w:hAnsi="Times New Roman" w:cs="Times New Roman"/>
+          <w:color w:val="222222"/>
+          <w:sz w:val="24"/>
+          <w:szCs w:val="24"/>
+          <w:shd w:val="clear" w:color="auto" w:fill="FFFFFF"/>
+        </w:rPr>
+        <w:t>positive</w:t>
+      </w:r>
+      <w:proofErr w:type="gramEnd"/>
+      <w:r>
+        <w:rPr>
+          <w:rFonts w:ascii="Times New Roman" w:hAnsi="Times New Roman" w:cs="Times New Roman"/>
+          <w:color w:val="222222"/>
+          <w:sz w:val="24"/>
+          <w:szCs w:val="24"/>
+          <w:shd w:val="clear" w:color="auto" w:fill="FFFFFF"/>
+        </w:rPr>
+        <w:t xml:space="preserve"> values on one side…"  I really do think   this seems biologically quite implausible.  The authors need to provide some references or additional arguments that this limit is not totally unrealistic.</w:t>
+      </w:r>
+      <w:r>
+        <w:rPr>
+          <w:rFonts w:ascii="Times New Roman" w:hAnsi="Times New Roman" w:cs="Times New Roman"/>
+          <w:color w:val="222222"/>
+          <w:sz w:val="24"/>
+          <w:szCs w:val="24"/>
+        </w:rPr>
+        <w:br/>
+      </w:r>
+      <w:r>
+        <w:rPr>
+          <w:rFonts w:ascii="Times New Roman" w:hAnsi="Times New Roman" w:cs="Times New Roman"/>
+          <w:color w:val="222222"/>
+          <w:sz w:val="24"/>
+          <w:szCs w:val="24"/>
+          <w:shd w:val="clear" w:color="auto" w:fill="FFFFFF"/>
+        </w:rPr>
+        <w:t>Line 159.  If this figure is not in printed version (and I think it should be), then you will need a more clear description in text to describe what you are doing.</w:t>
+      </w:r>
+      <w:r>
+        <w:rPr>
+          <w:rFonts w:ascii="Times New Roman" w:hAnsi="Times New Roman" w:cs="Times New Roman"/>
+          <w:color w:val="222222"/>
+          <w:sz w:val="24"/>
+          <w:szCs w:val="24"/>
+          <w:shd w:val="clear" w:color="auto" w:fill="FFFFFF"/>
+        </w:rPr>
+        <w:t xml:space="preserve"> </w:t>
+      </w:r>
+      <w:r>
+        <w:rPr>
+          <w:rFonts w:ascii="Times New Roman" w:hAnsi="Times New Roman" w:cs="Times New Roman"/>
+          <w:b/>
+          <w:color w:val="222222"/>
+          <w:sz w:val="24"/>
+          <w:szCs w:val="24"/>
+          <w:shd w:val="clear" w:color="auto" w:fill="FFFFFF"/>
+        </w:rPr>
+        <w:t>Figure is now in the main article</w:t>
+      </w:r>
+      <w:r>
+        <w:rPr>
+          <w:rFonts w:ascii="Times New Roman" w:hAnsi="Times New Roman" w:cs="Times New Roman"/>
+          <w:color w:val="222222"/>
+          <w:sz w:val="24"/>
+          <w:szCs w:val="24"/>
+        </w:rPr>
+        <w:br/>
+      </w:r>
+      <w:r>
+        <w:rPr>
+          <w:rFonts w:ascii="Times New Roman" w:hAnsi="Times New Roman" w:cs="Times New Roman"/>
+          <w:color w:val="222222"/>
+          <w:sz w:val="24"/>
+          <w:szCs w:val="24"/>
+          <w:shd w:val="clear" w:color="auto" w:fill="FFFFFF"/>
+        </w:rPr>
+        <w:t>Line 163.  Put the phrase "an independent" before "random".</w:t>
+      </w:r>
+      <w:r>
+        <w:rPr>
+          <w:rFonts w:ascii="Times New Roman" w:hAnsi="Times New Roman" w:cs="Times New Roman"/>
+          <w:color w:val="222222"/>
+          <w:sz w:val="24"/>
+          <w:szCs w:val="24"/>
+          <w:shd w:val="clear" w:color="auto" w:fill="FFFFFF"/>
+        </w:rPr>
+        <w:t xml:space="preserve"> </w:t>
+      </w:r>
+      <w:r>
+        <w:rPr>
+          <w:rFonts w:ascii="Times New Roman" w:hAnsi="Times New Roman" w:cs="Times New Roman"/>
+          <w:b/>
+          <w:color w:val="222222"/>
+          <w:sz w:val="24"/>
+          <w:szCs w:val="24"/>
+          <w:shd w:val="clear" w:color="auto" w:fill="FFFFFF"/>
+        </w:rPr>
+        <w:t xml:space="preserve"> Done</w:t>
+      </w:r>
+      <w:r>
+        <w:rPr>
+          <w:rFonts w:ascii="Times New Roman" w:hAnsi="Times New Roman" w:cs="Times New Roman"/>
+          <w:color w:val="222222"/>
+          <w:sz w:val="24"/>
+          <w:szCs w:val="24"/>
+        </w:rPr>
+        <w:br/>
+      </w:r>
+      <w:r>
+        <w:rPr>
+          <w:rFonts w:ascii="Times New Roman" w:hAnsi="Times New Roman" w:cs="Times New Roman"/>
+          <w:color w:val="222222"/>
+          <w:sz w:val="24"/>
+          <w:szCs w:val="24"/>
+          <w:shd w:val="clear" w:color="auto" w:fill="FFFFFF"/>
+        </w:rPr>
+        <w:t xml:space="preserve">Lines 186-187.  The whole text in this section is hard to follow.  I would be hard-pressed to replicate what the authors have done.  Shouldn't some of the entries be negative, as well as the </w:t>
+      </w:r>
+      <w:r>
+        <w:rPr>
+          <w:rFonts w:ascii="Times New Roman" w:hAnsi="Times New Roman" w:cs="Times New Roman"/>
+          <w:color w:val="222222"/>
+          <w:sz w:val="24"/>
+          <w:szCs w:val="24"/>
+          <w:shd w:val="clear" w:color="auto" w:fill="FFFFFF"/>
+        </w:rPr>
+        <w:lastRenderedPageBreak/>
+        <w:t>positive 1's, since these are predator-prey interactions?  Do the number of interactions on 187 refer to predator-prey interactions (direct interactions)</w:t>
+      </w:r>
+      <w:proofErr w:type="gramStart"/>
+      <w:r>
+        <w:rPr>
+          <w:rFonts w:ascii="Times New Roman" w:hAnsi="Times New Roman" w:cs="Times New Roman"/>
+          <w:color w:val="222222"/>
+          <w:sz w:val="24"/>
+          <w:szCs w:val="24"/>
+          <w:shd w:val="clear" w:color="auto" w:fill="FFFFFF"/>
+        </w:rPr>
+        <w:t>.</w:t>
+      </w:r>
+      <w:proofErr w:type="gramEnd"/>
+      <w:r>
+        <w:rPr>
+          <w:rFonts w:ascii="Times New Roman" w:hAnsi="Times New Roman" w:cs="Times New Roman"/>
+          <w:color w:val="222222"/>
+          <w:sz w:val="24"/>
+          <w:szCs w:val="24"/>
+          <w:shd w:val="clear" w:color="auto" w:fill="FFFFFF"/>
+        </w:rPr>
+        <w:t xml:space="preserve">  So for a 10 species unlinked chain, there are 9 predator-prey pairs, and one might select 3 additional omnivory pairs from these?  So higher connectance implies </w:t>
+      </w:r>
+      <w:proofErr w:type="gramStart"/>
+      <w:r>
+        <w:rPr>
+          <w:rFonts w:ascii="Times New Roman" w:hAnsi="Times New Roman" w:cs="Times New Roman"/>
+          <w:color w:val="222222"/>
+          <w:sz w:val="24"/>
+          <w:szCs w:val="24"/>
+          <w:shd w:val="clear" w:color="auto" w:fill="FFFFFF"/>
+        </w:rPr>
+        <w:t>more omnivory</w:t>
+      </w:r>
+      <w:proofErr w:type="gramEnd"/>
+      <w:r>
+        <w:rPr>
+          <w:rFonts w:ascii="Times New Roman" w:hAnsi="Times New Roman" w:cs="Times New Roman"/>
+          <w:color w:val="222222"/>
+          <w:sz w:val="24"/>
+          <w:szCs w:val="24"/>
+          <w:shd w:val="clear" w:color="auto" w:fill="FFFFFF"/>
+        </w:rPr>
+        <w:t>?</w:t>
+      </w:r>
+      <w:r>
+        <w:rPr>
+          <w:rFonts w:ascii="Times New Roman" w:hAnsi="Times New Roman" w:cs="Times New Roman"/>
+          <w:color w:val="222222"/>
+          <w:sz w:val="24"/>
+          <w:szCs w:val="24"/>
+          <w:shd w:val="clear" w:color="auto" w:fill="FFFFFF"/>
+        </w:rPr>
+        <w:t xml:space="preserve"> </w:t>
+      </w:r>
+    </w:p>
+    <w:p>
+      <w:pPr>
+        <w:rPr>
+          <w:rFonts w:ascii="Times New Roman" w:hAnsi="Times New Roman" w:cs="Times New Roman"/>
+          <w:b/>
+          <w:color w:val="222222"/>
+          <w:sz w:val="24"/>
+          <w:szCs w:val="24"/>
+          <w:shd w:val="clear" w:color="auto" w:fill="FFFFFF"/>
+        </w:rPr>
+      </w:pPr>
+      <w:r>
+        <w:rPr>
+          <w:rFonts w:ascii="Times New Roman" w:hAnsi="Times New Roman" w:cs="Times New Roman"/>
+          <w:b/>
+          <w:color w:val="222222"/>
+          <w:sz w:val="24"/>
+          <w:szCs w:val="24"/>
+          <w:shd w:val="clear" w:color="auto" w:fill="FFFFFF"/>
+        </w:rPr>
+        <w:t>This is</w:t>
+      </w:r>
+      <w:r>
+        <w:rPr>
+          <w:rFonts w:ascii="Times New Roman" w:hAnsi="Times New Roman" w:cs="Times New Roman"/>
+          <w:b/>
+          <w:color w:val="222222"/>
+          <w:sz w:val="24"/>
+          <w:szCs w:val="24"/>
+          <w:shd w:val="clear" w:color="auto" w:fill="FFFFFF"/>
+        </w:rPr>
+        <w:t xml:space="preserve"> outlined better in the new manuscript. The idea here is that we first generated the adjacency matrix of the food web,</w:t>
+      </w:r>
+      <w:r>
+        <w:rPr>
+          <w:rFonts w:ascii="Times New Roman" w:hAnsi="Times New Roman" w:cs="Times New Roman"/>
+          <w:b/>
+          <w:color w:val="222222"/>
+          <w:sz w:val="24"/>
+          <w:szCs w:val="24"/>
+          <w:shd w:val="clear" w:color="auto" w:fill="FFFFFF"/>
+        </w:rPr>
+        <w:t xml:space="preserve"> </w:t>
+      </w:r>
+      <w:r>
+        <w:rPr>
+          <w:rFonts w:ascii="Times New Roman" w:hAnsi="Times New Roman" w:cs="Times New Roman"/>
+          <w:b/>
+          <w:color w:val="222222"/>
+          <w:sz w:val="24"/>
+          <w:szCs w:val="24"/>
+          <w:shd w:val="clear" w:color="auto" w:fill="FFFFFF"/>
+        </w:rPr>
+        <w:t xml:space="preserve">and then converted this into the sign matrix (a one at </w:t>
+      </w:r>
+      <w:proofErr w:type="spellStart"/>
+      <w:r>
+        <w:rPr>
+          <w:rFonts w:ascii="Times New Roman" w:hAnsi="Times New Roman" w:cs="Times New Roman"/>
+          <w:b/>
+          <w:i/>
+          <w:color w:val="222222"/>
+          <w:sz w:val="24"/>
+          <w:szCs w:val="24"/>
+          <w:shd w:val="clear" w:color="auto" w:fill="FFFFFF"/>
+        </w:rPr>
+        <w:t>a</w:t>
+      </w:r>
+      <w:r>
+        <w:rPr>
+          <w:rFonts w:ascii="Times New Roman" w:hAnsi="Times New Roman" w:cs="Times New Roman"/>
+          <w:b/>
+          <w:i/>
+          <w:color w:val="222222"/>
+          <w:sz w:val="24"/>
+          <w:szCs w:val="24"/>
+          <w:shd w:val="clear" w:color="auto" w:fill="FFFFFF"/>
+          <w:vertAlign w:val="subscript"/>
+        </w:rPr>
+        <w:t>ij</w:t>
+      </w:r>
+      <w:proofErr w:type="spellEnd"/>
+      <w:r>
+        <w:rPr>
+          <w:rFonts w:ascii="Times New Roman" w:hAnsi="Times New Roman" w:cs="Times New Roman"/>
+          <w:b/>
+          <w:i/>
+          <w:color w:val="222222"/>
+          <w:sz w:val="24"/>
+          <w:szCs w:val="24"/>
+          <w:shd w:val="clear" w:color="auto" w:fill="FFFFFF"/>
+        </w:rPr>
+        <w:t xml:space="preserve"> </w:t>
+      </w:r>
+      <w:r>
+        <w:rPr>
+          <w:rFonts w:ascii="Times New Roman" w:hAnsi="Times New Roman" w:cs="Times New Roman"/>
+          <w:b/>
+          <w:color w:val="222222"/>
+          <w:sz w:val="24"/>
+          <w:szCs w:val="24"/>
+          <w:shd w:val="clear" w:color="auto" w:fill="FFFFFF"/>
+        </w:rPr>
+        <w:t xml:space="preserve">is a stand in for a positive at </w:t>
+      </w:r>
+      <w:proofErr w:type="spellStart"/>
+      <w:r>
+        <w:rPr>
+          <w:rFonts w:ascii="Times New Roman" w:hAnsi="Times New Roman" w:cs="Times New Roman"/>
+          <w:b/>
+          <w:i/>
+          <w:color w:val="222222"/>
+          <w:sz w:val="24"/>
+          <w:szCs w:val="24"/>
+          <w:shd w:val="clear" w:color="auto" w:fill="FFFFFF"/>
+        </w:rPr>
+        <w:t>a</w:t>
+      </w:r>
+      <w:r>
+        <w:rPr>
+          <w:rFonts w:ascii="Times New Roman" w:hAnsi="Times New Roman" w:cs="Times New Roman"/>
+          <w:b/>
+          <w:i/>
+          <w:color w:val="222222"/>
+          <w:sz w:val="24"/>
+          <w:szCs w:val="24"/>
+          <w:shd w:val="clear" w:color="auto" w:fill="FFFFFF"/>
+          <w:vertAlign w:val="subscript"/>
+        </w:rPr>
+        <w:t>ij</w:t>
+      </w:r>
+      <w:proofErr w:type="spellEnd"/>
+      <w:r>
+        <w:rPr>
+          <w:rFonts w:ascii="Times New Roman" w:hAnsi="Times New Roman" w:cs="Times New Roman"/>
+          <w:b/>
+          <w:color w:val="222222"/>
+          <w:sz w:val="24"/>
+          <w:szCs w:val="24"/>
+          <w:shd w:val="clear" w:color="auto" w:fill="FFFFFF"/>
+        </w:rPr>
+        <w:t xml:space="preserve"> while </w:t>
+      </w:r>
+      <w:proofErr w:type="spellStart"/>
+      <w:r>
+        <w:rPr>
+          <w:rFonts w:ascii="Times New Roman" w:hAnsi="Times New Roman" w:cs="Times New Roman"/>
+          <w:b/>
+          <w:i/>
+          <w:color w:val="222222"/>
+          <w:sz w:val="24"/>
+          <w:szCs w:val="24"/>
+          <w:shd w:val="clear" w:color="auto" w:fill="FFFFFF"/>
+        </w:rPr>
+        <w:t>a</w:t>
+      </w:r>
+      <w:r>
+        <w:rPr>
+          <w:rFonts w:ascii="Times New Roman" w:hAnsi="Times New Roman" w:cs="Times New Roman"/>
+          <w:b/>
+          <w:i/>
+          <w:color w:val="222222"/>
+          <w:sz w:val="24"/>
+          <w:szCs w:val="24"/>
+          <w:shd w:val="clear" w:color="auto" w:fill="FFFFFF"/>
+          <w:vertAlign w:val="subscript"/>
+        </w:rPr>
+        <w:t>ji</w:t>
+      </w:r>
+      <w:proofErr w:type="spellEnd"/>
+      <w:r>
+        <w:rPr>
+          <w:rFonts w:ascii="Times New Roman" w:hAnsi="Times New Roman" w:cs="Times New Roman"/>
+          <w:b/>
+          <w:color w:val="222222"/>
+          <w:sz w:val="24"/>
+          <w:szCs w:val="24"/>
+          <w:shd w:val="clear" w:color="auto" w:fill="FFFFFF"/>
+        </w:rPr>
+        <w:t xml:space="preserve"> would then be filled with a negative value. We understand that this was confusing as written and think that the new version is clearer. </w:t>
+      </w:r>
+    </w:p>
+    <w:p>
+      <w:pPr>
+        <w:rPr>
+          <w:rFonts w:ascii="Times New Roman" w:hAnsi="Times New Roman" w:cs="Times New Roman"/>
+          <w:b/>
+          <w:color w:val="222222"/>
+          <w:sz w:val="24"/>
+          <w:szCs w:val="24"/>
+          <w:shd w:val="clear" w:color="auto" w:fill="FFFFFF"/>
+        </w:rPr>
+      </w:pPr>
       <w:bookmarkStart w:id="0" w:name="_GoBack"/>
       <w:bookmarkEnd w:id="0"/>
-    </w:p>
-    <w:p>
-      <w:pPr>
-        <w:rPr>
-          <w:rFonts w:ascii="Times New Roman" w:hAnsi="Times New Roman" w:cs="Times New Roman"/>
-        </w:rPr>
-      </w:pPr>
-      <w:r>
-        <w:rPr>
-          <w:rFonts w:ascii="Times New Roman" w:hAnsi="Times New Roman" w:cs="Times New Roman"/>
-          <w:color w:val="222222"/>
-          <w:sz w:val="24"/>
-          <w:szCs w:val="24"/>
-          <w:shd w:val="clear" w:color="auto" w:fill="FFFFFF"/>
-        </w:rPr>
-        <w:t>Minor to medium points</w:t>
-      </w:r>
-      <w:proofErr w:type="gramStart"/>
-      <w:r>
-        <w:rPr>
-          <w:rFonts w:ascii="Times New Roman" w:hAnsi="Times New Roman" w:cs="Times New Roman"/>
-          <w:color w:val="222222"/>
-          <w:sz w:val="24"/>
-          <w:szCs w:val="24"/>
-          <w:shd w:val="clear" w:color="auto" w:fill="FFFFFF"/>
-        </w:rPr>
-        <w:t>:</w:t>
-      </w:r>
-      <w:proofErr w:type="gramEnd"/>
-      <w:r>
-        <w:rPr>
-          <w:rFonts w:ascii="Times New Roman" w:hAnsi="Times New Roman" w:cs="Times New Roman"/>
-          <w:color w:val="222222"/>
-          <w:sz w:val="24"/>
-          <w:szCs w:val="24"/>
-        </w:rPr>
-        <w:br/>
-      </w:r>
-      <w:r>
-        <w:rPr>
-          <w:rFonts w:ascii="Times New Roman" w:hAnsi="Times New Roman" w:cs="Times New Roman"/>
-          <w:color w:val="222222"/>
-          <w:sz w:val="24"/>
-          <w:szCs w:val="24"/>
-          <w:shd w:val="clear" w:color="auto" w:fill="FFFFFF"/>
-        </w:rPr>
-        <w:t xml:space="preserve">Line 19. State whether species with no prey, are at position 0 of </w:t>
-      </w:r>
-      <w:proofErr w:type="gramStart"/>
-      <w:r>
-        <w:rPr>
-          <w:rFonts w:ascii="Times New Roman" w:hAnsi="Times New Roman" w:cs="Times New Roman"/>
-          <w:color w:val="222222"/>
-          <w:sz w:val="24"/>
-          <w:szCs w:val="24"/>
-          <w:shd w:val="clear" w:color="auto" w:fill="FFFFFF"/>
-        </w:rPr>
-        <w:t>1</w:t>
-      </w:r>
-      <w:r>
-        <w:rPr>
-          <w:rFonts w:ascii="Times New Roman" w:hAnsi="Times New Roman" w:cs="Times New Roman"/>
-          <w:color w:val="222222"/>
-          <w:sz w:val="24"/>
-          <w:szCs w:val="24"/>
-          <w:shd w:val="clear" w:color="auto" w:fill="FFFFFF"/>
-        </w:rPr>
-        <w:t xml:space="preserve"> </w:t>
-      </w:r>
-      <w:r>
-        <w:rPr>
-          <w:rFonts w:ascii="Times New Roman" w:hAnsi="Times New Roman" w:cs="Times New Roman"/>
-          <w:b/>
-          <w:color w:val="222222"/>
-          <w:sz w:val="24"/>
-          <w:szCs w:val="24"/>
-          <w:shd w:val="clear" w:color="auto" w:fill="FFFFFF"/>
-        </w:rPr>
-        <w:t xml:space="preserve"> Done</w:t>
-      </w:r>
-      <w:proofErr w:type="gramEnd"/>
-      <w:r>
-        <w:rPr>
-          <w:rFonts w:ascii="Times New Roman" w:hAnsi="Times New Roman" w:cs="Times New Roman"/>
-          <w:color w:val="222222"/>
-          <w:sz w:val="24"/>
-          <w:szCs w:val="24"/>
-        </w:rPr>
-        <w:br/>
-      </w:r>
-      <w:r>
-        <w:rPr>
-          <w:rFonts w:ascii="Times New Roman" w:hAnsi="Times New Roman" w:cs="Times New Roman"/>
-          <w:color w:val="222222"/>
-          <w:sz w:val="24"/>
-          <w:szCs w:val="24"/>
-          <w:shd w:val="clear" w:color="auto" w:fill="FFFFFF"/>
-        </w:rPr>
-        <w:t>Line 23.  In Figure A1 (which as noted above should be in main text), there are actually more webs with a maximal chain length of 6, than with 3, so you should write something like "between 3 and 6"</w:t>
-      </w:r>
-      <w:r>
-        <w:rPr>
-          <w:rFonts w:ascii="Times New Roman" w:hAnsi="Times New Roman" w:cs="Times New Roman"/>
-          <w:color w:val="222222"/>
-          <w:sz w:val="24"/>
-          <w:szCs w:val="24"/>
-          <w:shd w:val="clear" w:color="auto" w:fill="FFFFFF"/>
-        </w:rPr>
-        <w:t xml:space="preserve"> </w:t>
-      </w:r>
-      <w:r>
-        <w:rPr>
-          <w:rFonts w:ascii="Times New Roman" w:hAnsi="Times New Roman" w:cs="Times New Roman"/>
-          <w:b/>
-          <w:color w:val="222222"/>
-          <w:sz w:val="24"/>
-          <w:szCs w:val="24"/>
-          <w:shd w:val="clear" w:color="auto" w:fill="FFFFFF"/>
-        </w:rPr>
-        <w:t xml:space="preserve"> Changed to a more quantitative description based on percentages. </w:t>
-      </w:r>
-      <w:r>
-        <w:rPr>
-          <w:rFonts w:ascii="Times New Roman" w:hAnsi="Times New Roman" w:cs="Times New Roman"/>
-          <w:color w:val="222222"/>
-          <w:sz w:val="24"/>
-          <w:szCs w:val="24"/>
-        </w:rPr>
-        <w:br/>
-      </w:r>
-      <w:r>
-        <w:rPr>
-          <w:rFonts w:ascii="Times New Roman" w:hAnsi="Times New Roman" w:cs="Times New Roman"/>
-          <w:color w:val="222222"/>
-          <w:sz w:val="24"/>
-          <w:szCs w:val="24"/>
-          <w:shd w:val="clear" w:color="auto" w:fill="FFFFFF"/>
-        </w:rPr>
-        <w:t>Line 56. No comma after "levels".</w:t>
-      </w:r>
-      <w:r>
-        <w:rPr>
-          <w:rFonts w:ascii="Times New Roman" w:hAnsi="Times New Roman" w:cs="Times New Roman"/>
-          <w:color w:val="222222"/>
-          <w:sz w:val="24"/>
-          <w:szCs w:val="24"/>
-          <w:shd w:val="clear" w:color="auto" w:fill="FFFFFF"/>
-        </w:rPr>
-        <w:t xml:space="preserve"> </w:t>
-      </w:r>
-      <w:r>
-        <w:rPr>
-          <w:rFonts w:ascii="Times New Roman" w:hAnsi="Times New Roman" w:cs="Times New Roman"/>
-          <w:b/>
-          <w:color w:val="222222"/>
-          <w:sz w:val="24"/>
-          <w:szCs w:val="24"/>
-          <w:shd w:val="clear" w:color="auto" w:fill="FFFFFF"/>
-        </w:rPr>
-        <w:t>Done</w:t>
-      </w:r>
-      <w:r>
-        <w:rPr>
-          <w:rFonts w:ascii="Times New Roman" w:hAnsi="Times New Roman" w:cs="Times New Roman"/>
-          <w:color w:val="222222"/>
-          <w:sz w:val="24"/>
-          <w:szCs w:val="24"/>
-        </w:rPr>
-        <w:br/>
-      </w:r>
-      <w:r>
-        <w:rPr>
-          <w:rFonts w:ascii="Times New Roman" w:hAnsi="Times New Roman" w:cs="Times New Roman"/>
-          <w:color w:val="222222"/>
-          <w:sz w:val="24"/>
-          <w:szCs w:val="24"/>
-          <w:shd w:val="clear" w:color="auto" w:fill="FFFFFF"/>
-        </w:rPr>
-        <w:t>Line 65.  "</w:t>
-      </w:r>
-      <w:proofErr w:type="gramStart"/>
-      <w:r>
-        <w:rPr>
-          <w:rFonts w:ascii="Times New Roman" w:hAnsi="Times New Roman" w:cs="Times New Roman"/>
-          <w:color w:val="222222"/>
-          <w:sz w:val="24"/>
-          <w:szCs w:val="24"/>
-          <w:shd w:val="clear" w:color="auto" w:fill="FFFFFF"/>
-        </w:rPr>
-        <w:t>four</w:t>
-      </w:r>
-      <w:proofErr w:type="gramEnd"/>
-      <w:r>
-        <w:rPr>
-          <w:rFonts w:ascii="Times New Roman" w:hAnsi="Times New Roman" w:cs="Times New Roman"/>
-          <w:color w:val="222222"/>
-          <w:sz w:val="24"/>
-          <w:szCs w:val="24"/>
-          <w:shd w:val="clear" w:color="auto" w:fill="FFFFFF"/>
-        </w:rPr>
-        <w:t xml:space="preserve"> species food chains" should be "four-species food webs"; </w:t>
-      </w:r>
-      <w:proofErr w:type="spellStart"/>
-      <w:r>
-        <w:rPr>
-          <w:rFonts w:ascii="Times New Roman" w:hAnsi="Times New Roman" w:cs="Times New Roman"/>
-          <w:color w:val="222222"/>
-          <w:sz w:val="24"/>
-          <w:szCs w:val="24"/>
-          <w:shd w:val="clear" w:color="auto" w:fill="FFFFFF"/>
-        </w:rPr>
-        <w:t>Pimm</w:t>
-      </w:r>
-      <w:proofErr w:type="spellEnd"/>
-      <w:r>
-        <w:rPr>
-          <w:rFonts w:ascii="Times New Roman" w:hAnsi="Times New Roman" w:cs="Times New Roman"/>
-          <w:color w:val="222222"/>
-          <w:sz w:val="24"/>
-          <w:szCs w:val="24"/>
-          <w:shd w:val="clear" w:color="auto" w:fill="FFFFFF"/>
-        </w:rPr>
-        <w:t xml:space="preserve"> and Lawton include some examples with omnivory, hence not simple, unbranched chains.</w:t>
-      </w:r>
-      <w:r>
-        <w:rPr>
-          <w:rFonts w:ascii="Times New Roman" w:hAnsi="Times New Roman" w:cs="Times New Roman"/>
-          <w:color w:val="222222"/>
-          <w:sz w:val="24"/>
-          <w:szCs w:val="24"/>
-          <w:shd w:val="clear" w:color="auto" w:fill="FFFFFF"/>
-        </w:rPr>
-        <w:t xml:space="preserve"> </w:t>
-      </w:r>
-      <w:r>
-        <w:rPr>
-          <w:rFonts w:ascii="Times New Roman" w:hAnsi="Times New Roman" w:cs="Times New Roman"/>
-          <w:b/>
-          <w:color w:val="222222"/>
-          <w:sz w:val="24"/>
-          <w:szCs w:val="24"/>
-          <w:shd w:val="clear" w:color="auto" w:fill="FFFFFF"/>
-        </w:rPr>
-        <w:t>Done</w:t>
-      </w:r>
-      <w:r>
-        <w:rPr>
-          <w:rFonts w:ascii="Times New Roman" w:hAnsi="Times New Roman" w:cs="Times New Roman"/>
-          <w:color w:val="222222"/>
-          <w:sz w:val="24"/>
-          <w:szCs w:val="24"/>
-        </w:rPr>
-        <w:br/>
-      </w:r>
-      <w:r>
-        <w:rPr>
-          <w:rFonts w:ascii="Times New Roman" w:hAnsi="Times New Roman" w:cs="Times New Roman"/>
-          <w:color w:val="222222"/>
-          <w:sz w:val="24"/>
-          <w:szCs w:val="24"/>
-          <w:shd w:val="clear" w:color="auto" w:fill="FFFFFF"/>
-        </w:rPr>
-        <w:t>Line 97.  I think a hyphen is needed after "quasi".</w:t>
-      </w:r>
-      <w:r>
-        <w:rPr>
-          <w:rFonts w:ascii="Times New Roman" w:hAnsi="Times New Roman" w:cs="Times New Roman"/>
-          <w:color w:val="222222"/>
-          <w:sz w:val="24"/>
-          <w:szCs w:val="24"/>
-          <w:shd w:val="clear" w:color="auto" w:fill="FFFFFF"/>
-        </w:rPr>
-        <w:t xml:space="preserve"> </w:t>
-      </w:r>
-      <w:r>
-        <w:rPr>
-          <w:rFonts w:ascii="Times New Roman" w:hAnsi="Times New Roman" w:cs="Times New Roman"/>
-          <w:b/>
-          <w:color w:val="222222"/>
-          <w:sz w:val="24"/>
-          <w:szCs w:val="24"/>
-          <w:shd w:val="clear" w:color="auto" w:fill="FFFFFF"/>
-        </w:rPr>
-        <w:t xml:space="preserve">Perhaps, but in </w:t>
-      </w:r>
-      <w:proofErr w:type="spellStart"/>
-      <w:r>
-        <w:rPr>
-          <w:rFonts w:ascii="Times New Roman" w:hAnsi="Times New Roman" w:cs="Times New Roman"/>
-          <w:b/>
-          <w:color w:val="222222"/>
-          <w:sz w:val="24"/>
-          <w:szCs w:val="24"/>
-          <w:shd w:val="clear" w:color="auto" w:fill="FFFFFF"/>
-        </w:rPr>
-        <w:t>Allesina</w:t>
-      </w:r>
-      <w:proofErr w:type="spellEnd"/>
-      <w:r>
-        <w:rPr>
-          <w:rFonts w:ascii="Times New Roman" w:hAnsi="Times New Roman" w:cs="Times New Roman"/>
-          <w:b/>
-          <w:color w:val="222222"/>
-          <w:sz w:val="24"/>
-          <w:szCs w:val="24"/>
-          <w:shd w:val="clear" w:color="auto" w:fill="FFFFFF"/>
-        </w:rPr>
-        <w:t xml:space="preserve"> and </w:t>
-      </w:r>
-      <w:proofErr w:type="spellStart"/>
-      <w:r>
-        <w:rPr>
-          <w:rFonts w:ascii="Times New Roman" w:hAnsi="Times New Roman" w:cs="Times New Roman"/>
-          <w:b/>
-          <w:color w:val="222222"/>
-          <w:sz w:val="24"/>
-          <w:szCs w:val="24"/>
-          <w:shd w:val="clear" w:color="auto" w:fill="FFFFFF"/>
-        </w:rPr>
-        <w:t>Pascual</w:t>
-      </w:r>
-      <w:proofErr w:type="spellEnd"/>
-      <w:r>
-        <w:rPr>
-          <w:rFonts w:ascii="Times New Roman" w:hAnsi="Times New Roman" w:cs="Times New Roman"/>
-          <w:b/>
-          <w:color w:val="222222"/>
-          <w:sz w:val="24"/>
-          <w:szCs w:val="24"/>
-          <w:shd w:val="clear" w:color="auto" w:fill="FFFFFF"/>
-        </w:rPr>
-        <w:t xml:space="preserve"> 2008</w:t>
-      </w:r>
-      <w:r>
-        <w:rPr>
-          <w:rFonts w:ascii="Times New Roman" w:hAnsi="Times New Roman" w:cs="Times New Roman"/>
-          <w:b/>
-          <w:color w:val="222222"/>
-          <w:sz w:val="24"/>
-          <w:szCs w:val="24"/>
-          <w:shd w:val="clear" w:color="auto" w:fill="FFFFFF"/>
-        </w:rPr>
-        <w:t xml:space="preserve"> (the paper introducing the concept)</w:t>
-      </w:r>
-      <w:r>
-        <w:rPr>
-          <w:rFonts w:ascii="Times New Roman" w:hAnsi="Times New Roman" w:cs="Times New Roman"/>
-          <w:b/>
-          <w:color w:val="222222"/>
-          <w:sz w:val="24"/>
-          <w:szCs w:val="24"/>
-          <w:shd w:val="clear" w:color="auto" w:fill="FFFFFF"/>
-        </w:rPr>
-        <w:t xml:space="preserve"> they did not include one</w:t>
-      </w:r>
-      <w:r>
-        <w:rPr>
-          <w:rFonts w:ascii="Times New Roman" w:hAnsi="Times New Roman" w:cs="Times New Roman"/>
-          <w:b/>
-          <w:color w:val="222222"/>
-          <w:sz w:val="24"/>
-          <w:szCs w:val="24"/>
-          <w:shd w:val="clear" w:color="auto" w:fill="FFFFFF"/>
-        </w:rPr>
-        <w:t xml:space="preserve"> and we chose to keep it as they wrote it</w:t>
-      </w:r>
-      <w:r>
-        <w:rPr>
-          <w:rFonts w:ascii="Times New Roman" w:hAnsi="Times New Roman" w:cs="Times New Roman"/>
-          <w:color w:val="222222"/>
-          <w:sz w:val="24"/>
-          <w:szCs w:val="24"/>
-        </w:rPr>
-        <w:br/>
-      </w:r>
-      <w:r>
-        <w:rPr>
-          <w:rFonts w:ascii="Times New Roman" w:hAnsi="Times New Roman" w:cs="Times New Roman"/>
-          <w:color w:val="222222"/>
-          <w:sz w:val="24"/>
-          <w:szCs w:val="24"/>
-          <w:shd w:val="clear" w:color="auto" w:fill="FFFFFF"/>
-        </w:rPr>
-        <w:t>Lines 123-124. Using "chains" seems odd here.  Replace with "webs".  On next line thought about lynx etc. should be put in parentheses.</w:t>
-      </w:r>
-      <w:r>
-        <w:rPr>
-          <w:rFonts w:ascii="Times New Roman" w:hAnsi="Times New Roman" w:cs="Times New Roman"/>
-          <w:color w:val="222222"/>
-          <w:sz w:val="24"/>
-          <w:szCs w:val="24"/>
-          <w:shd w:val="clear" w:color="auto" w:fill="FFFFFF"/>
-        </w:rPr>
-        <w:t xml:space="preserve"> </w:t>
-      </w:r>
-      <w:r>
-        <w:rPr>
-          <w:rFonts w:ascii="Times New Roman" w:hAnsi="Times New Roman" w:cs="Times New Roman"/>
-          <w:b/>
-          <w:color w:val="222222"/>
-          <w:sz w:val="24"/>
-          <w:szCs w:val="24"/>
-          <w:shd w:val="clear" w:color="auto" w:fill="FFFFFF"/>
-        </w:rPr>
-        <w:t>Done</w:t>
-      </w:r>
-      <w:r>
-        <w:rPr>
-          <w:rFonts w:ascii="Times New Roman" w:hAnsi="Times New Roman" w:cs="Times New Roman"/>
-          <w:color w:val="222222"/>
-          <w:sz w:val="24"/>
-          <w:szCs w:val="24"/>
-        </w:rPr>
-        <w:br/>
-      </w:r>
-      <w:r>
-        <w:rPr>
-          <w:rFonts w:ascii="Times New Roman" w:hAnsi="Times New Roman" w:cs="Times New Roman"/>
-          <w:color w:val="222222"/>
-          <w:sz w:val="24"/>
-          <w:szCs w:val="24"/>
-          <w:shd w:val="clear" w:color="auto" w:fill="FFFFFF"/>
-        </w:rPr>
-        <w:t>Lines 149-150.  "</w:t>
-      </w:r>
-      <w:proofErr w:type="gramStart"/>
-      <w:r>
-        <w:rPr>
-          <w:rFonts w:ascii="Times New Roman" w:hAnsi="Times New Roman" w:cs="Times New Roman"/>
-          <w:color w:val="222222"/>
-          <w:sz w:val="24"/>
-          <w:szCs w:val="24"/>
-          <w:shd w:val="clear" w:color="auto" w:fill="FFFFFF"/>
-        </w:rPr>
-        <w:t>positive</w:t>
-      </w:r>
-      <w:proofErr w:type="gramEnd"/>
-      <w:r>
-        <w:rPr>
-          <w:rFonts w:ascii="Times New Roman" w:hAnsi="Times New Roman" w:cs="Times New Roman"/>
-          <w:color w:val="222222"/>
-          <w:sz w:val="24"/>
-          <w:szCs w:val="24"/>
-          <w:shd w:val="clear" w:color="auto" w:fill="FFFFFF"/>
-        </w:rPr>
-        <w:t xml:space="preserve"> values on one side…"  I really do think   this seems biologically quite implausible.  The authors need to provide some references or additional arguments that this limit is not totally unrealistic.</w:t>
-      </w:r>
-      <w:r>
-        <w:rPr>
-          <w:rFonts w:ascii="Times New Roman" w:hAnsi="Times New Roman" w:cs="Times New Roman"/>
-          <w:color w:val="222222"/>
-          <w:sz w:val="24"/>
-          <w:szCs w:val="24"/>
-        </w:rPr>
-        <w:br/>
-      </w:r>
-      <w:r>
-        <w:rPr>
-          <w:rFonts w:ascii="Times New Roman" w:hAnsi="Times New Roman" w:cs="Times New Roman"/>
-          <w:color w:val="222222"/>
-          <w:sz w:val="24"/>
-          <w:szCs w:val="24"/>
-          <w:shd w:val="clear" w:color="auto" w:fill="FFFFFF"/>
-        </w:rPr>
-        <w:t>Line 159.  If this figure is not in printed version (and I think it should be), then you will need a more clear description in text to describe what you are doing.</w:t>
-      </w:r>
-      <w:r>
-        <w:rPr>
-          <w:rFonts w:ascii="Times New Roman" w:hAnsi="Times New Roman" w:cs="Times New Roman"/>
-          <w:color w:val="222222"/>
-          <w:sz w:val="24"/>
-          <w:szCs w:val="24"/>
-          <w:shd w:val="clear" w:color="auto" w:fill="FFFFFF"/>
-        </w:rPr>
-        <w:t xml:space="preserve"> </w:t>
-      </w:r>
-      <w:r>
-        <w:rPr>
-          <w:rFonts w:ascii="Times New Roman" w:hAnsi="Times New Roman" w:cs="Times New Roman"/>
-          <w:b/>
-          <w:color w:val="222222"/>
-          <w:sz w:val="24"/>
-          <w:szCs w:val="24"/>
-          <w:shd w:val="clear" w:color="auto" w:fill="FFFFFF"/>
-        </w:rPr>
-        <w:t>Figure is now in the main article</w:t>
-      </w:r>
-      <w:r>
-        <w:rPr>
-          <w:rFonts w:ascii="Times New Roman" w:hAnsi="Times New Roman" w:cs="Times New Roman"/>
-          <w:color w:val="222222"/>
-          <w:sz w:val="24"/>
-          <w:szCs w:val="24"/>
-        </w:rPr>
-        <w:br/>
-      </w:r>
-      <w:r>
-        <w:rPr>
-          <w:rFonts w:ascii="Times New Roman" w:hAnsi="Times New Roman" w:cs="Times New Roman"/>
-          <w:color w:val="222222"/>
-          <w:sz w:val="24"/>
-          <w:szCs w:val="24"/>
-          <w:shd w:val="clear" w:color="auto" w:fill="FFFFFF"/>
-        </w:rPr>
-        <w:t>Line 163.  Put the phrase "an independent" before "random".</w:t>
-      </w:r>
-      <w:r>
-        <w:rPr>
-          <w:rFonts w:ascii="Times New Roman" w:hAnsi="Times New Roman" w:cs="Times New Roman"/>
-          <w:color w:val="222222"/>
-          <w:sz w:val="24"/>
-          <w:szCs w:val="24"/>
-          <w:shd w:val="clear" w:color="auto" w:fill="FFFFFF"/>
-        </w:rPr>
-        <w:t xml:space="preserve"> </w:t>
-      </w:r>
-      <w:r>
-        <w:rPr>
-          <w:rFonts w:ascii="Times New Roman" w:hAnsi="Times New Roman" w:cs="Times New Roman"/>
-          <w:b/>
-          <w:color w:val="222222"/>
-          <w:sz w:val="24"/>
-          <w:szCs w:val="24"/>
-          <w:shd w:val="clear" w:color="auto" w:fill="FFFFFF"/>
-        </w:rPr>
-        <w:t xml:space="preserve"> Done</w:t>
-      </w:r>
-      <w:r>
-        <w:rPr>
-          <w:rFonts w:ascii="Times New Roman" w:hAnsi="Times New Roman" w:cs="Times New Roman"/>
-          <w:color w:val="222222"/>
-          <w:sz w:val="24"/>
-          <w:szCs w:val="24"/>
-        </w:rPr>
-        <w:br/>
-      </w:r>
-      <w:r>
-        <w:rPr>
-          <w:rFonts w:ascii="Times New Roman" w:hAnsi="Times New Roman" w:cs="Times New Roman"/>
-          <w:color w:val="222222"/>
-          <w:sz w:val="24"/>
-          <w:szCs w:val="24"/>
-          <w:shd w:val="clear" w:color="auto" w:fill="FFFFFF"/>
-        </w:rPr>
-        <w:t xml:space="preserve">Lines 186-187.  The whole text in this section is hard to follow.  I would be hard-pressed to </w:t>
-      </w:r>
-      <w:r>
-        <w:rPr>
-          <w:rFonts w:ascii="Times New Roman" w:hAnsi="Times New Roman" w:cs="Times New Roman"/>
-          <w:color w:val="222222"/>
-          <w:sz w:val="24"/>
-          <w:szCs w:val="24"/>
-          <w:shd w:val="clear" w:color="auto" w:fill="FFFFFF"/>
-        </w:rPr>
-        <w:lastRenderedPageBreak/>
-        <w:t>replicate what the authors have done.  Shouldn't some of the entries be negative, as well as the positive 1's, since these are predator-prey interactions?  Do the number of interactions on 187 refer to predator-prey interactions (direct interactions)</w:t>
-      </w:r>
-      <w:proofErr w:type="gramStart"/>
-      <w:r>
-        <w:rPr>
-          <w:rFonts w:ascii="Times New Roman" w:hAnsi="Times New Roman" w:cs="Times New Roman"/>
-          <w:color w:val="222222"/>
-          <w:sz w:val="24"/>
-          <w:szCs w:val="24"/>
-          <w:shd w:val="clear" w:color="auto" w:fill="FFFFFF"/>
-        </w:rPr>
-        <w:t>.</w:t>
-      </w:r>
-      <w:proofErr w:type="gramEnd"/>
-      <w:r>
-        <w:rPr>
-          <w:rFonts w:ascii="Times New Roman" w:hAnsi="Times New Roman" w:cs="Times New Roman"/>
-          <w:color w:val="222222"/>
-          <w:sz w:val="24"/>
-          <w:szCs w:val="24"/>
-          <w:shd w:val="clear" w:color="auto" w:fill="FFFFFF"/>
-        </w:rPr>
-        <w:t xml:space="preserve">  So for a 10 species unlinked chain, there are 9 predator-prey pairs, and one might select 3 additional omnivory pairs from these?  So higher connectance implies </w:t>
-      </w:r>
-      <w:proofErr w:type="gramStart"/>
-      <w:r>
-        <w:rPr>
-          <w:rFonts w:ascii="Times New Roman" w:hAnsi="Times New Roman" w:cs="Times New Roman"/>
-          <w:color w:val="222222"/>
-          <w:sz w:val="24"/>
-          <w:szCs w:val="24"/>
-          <w:shd w:val="clear" w:color="auto" w:fill="FFFFFF"/>
-        </w:rPr>
-        <w:t>more omnivory</w:t>
-      </w:r>
-      <w:proofErr w:type="gramEnd"/>
-      <w:r>
-        <w:rPr>
-          <w:rFonts w:ascii="Times New Roman" w:hAnsi="Times New Roman" w:cs="Times New Roman"/>
-          <w:color w:val="222222"/>
-          <w:sz w:val="24"/>
-          <w:szCs w:val="24"/>
-          <w:shd w:val="clear" w:color="auto" w:fill="FFFFFF"/>
-        </w:rPr>
-        <w:t>?</w:t>
-      </w:r>
-      <w:r>
-        <w:rPr>
-          <w:rFonts w:ascii="Times New Roman" w:hAnsi="Times New Roman" w:cs="Times New Roman"/>
-          <w:color w:val="222222"/>
-          <w:sz w:val="24"/>
-          <w:szCs w:val="24"/>
-          <w:shd w:val="clear" w:color="auto" w:fill="FFFFFF"/>
-        </w:rPr>
-        <w:t xml:space="preserve"> </w:t>
-      </w:r>
-      <w:r>
-        <w:rPr>
-          <w:rFonts w:ascii="Times New Roman" w:hAnsi="Times New Roman" w:cs="Times New Roman"/>
-          <w:b/>
-          <w:color w:val="222222"/>
-          <w:sz w:val="24"/>
-          <w:szCs w:val="24"/>
-          <w:shd w:val="clear" w:color="auto" w:fill="FFFFFF"/>
-        </w:rPr>
-        <w:t>This is</w:t>
-      </w:r>
-      <w:r>
-        <w:rPr>
-          <w:rFonts w:ascii="Times New Roman" w:hAnsi="Times New Roman" w:cs="Times New Roman"/>
-          <w:b/>
-          <w:color w:val="222222"/>
-          <w:sz w:val="24"/>
-          <w:szCs w:val="24"/>
-          <w:shd w:val="clear" w:color="auto" w:fill="FFFFFF"/>
-        </w:rPr>
-        <w:t xml:space="preserve"> outlined better in the new manuscript. The idea here is that we first generated the adjacency matrix of the food web,</w:t>
-      </w:r>
-      <w:r>
-        <w:rPr>
-          <w:rFonts w:ascii="Times New Roman" w:hAnsi="Times New Roman" w:cs="Times New Roman"/>
-          <w:b/>
-          <w:color w:val="222222"/>
-          <w:sz w:val="24"/>
-          <w:szCs w:val="24"/>
-          <w:shd w:val="clear" w:color="auto" w:fill="FFFFFF"/>
-        </w:rPr>
-        <w:t xml:space="preserve"> </w:t>
-      </w:r>
-      <w:r>
-        <w:rPr>
-          <w:rFonts w:ascii="Times New Roman" w:hAnsi="Times New Roman" w:cs="Times New Roman"/>
-          <w:b/>
-          <w:color w:val="222222"/>
-          <w:sz w:val="24"/>
-          <w:szCs w:val="24"/>
-          <w:shd w:val="clear" w:color="auto" w:fill="FFFFFF"/>
-        </w:rPr>
-        <w:t xml:space="preserve">and then converted this into the sign matrix (a one at </w:t>
-      </w:r>
-      <w:proofErr w:type="spellStart"/>
-      <w:r>
-        <w:rPr>
-          <w:rFonts w:ascii="Times New Roman" w:hAnsi="Times New Roman" w:cs="Times New Roman"/>
-          <w:b/>
-          <w:i/>
-          <w:color w:val="222222"/>
-          <w:sz w:val="24"/>
-          <w:szCs w:val="24"/>
-          <w:shd w:val="clear" w:color="auto" w:fill="FFFFFF"/>
-        </w:rPr>
-        <w:t>a</w:t>
-      </w:r>
-      <w:r>
-        <w:rPr>
-          <w:rFonts w:ascii="Times New Roman" w:hAnsi="Times New Roman" w:cs="Times New Roman"/>
-          <w:b/>
-          <w:i/>
-          <w:color w:val="222222"/>
-          <w:sz w:val="24"/>
-          <w:szCs w:val="24"/>
-          <w:shd w:val="clear" w:color="auto" w:fill="FFFFFF"/>
-          <w:vertAlign w:val="subscript"/>
-        </w:rPr>
-        <w:t>ij</w:t>
-      </w:r>
-      <w:proofErr w:type="spellEnd"/>
-      <w:r>
-        <w:rPr>
-          <w:rFonts w:ascii="Times New Roman" w:hAnsi="Times New Roman" w:cs="Times New Roman"/>
-          <w:b/>
-          <w:i/>
-          <w:color w:val="222222"/>
-          <w:sz w:val="24"/>
-          <w:szCs w:val="24"/>
-          <w:shd w:val="clear" w:color="auto" w:fill="FFFFFF"/>
-        </w:rPr>
-        <w:t xml:space="preserve"> </w:t>
-      </w:r>
-      <w:r>
-        <w:rPr>
-          <w:rFonts w:ascii="Times New Roman" w:hAnsi="Times New Roman" w:cs="Times New Roman"/>
-          <w:b/>
-          <w:color w:val="222222"/>
-          <w:sz w:val="24"/>
-          <w:szCs w:val="24"/>
-          <w:shd w:val="clear" w:color="auto" w:fill="FFFFFF"/>
-        </w:rPr>
-        <w:t xml:space="preserve">is a stand in for a positive at </w:t>
-      </w:r>
-      <w:proofErr w:type="spellStart"/>
-      <w:r>
-        <w:rPr>
-          <w:rFonts w:ascii="Times New Roman" w:hAnsi="Times New Roman" w:cs="Times New Roman"/>
-          <w:b/>
-          <w:i/>
-          <w:color w:val="222222"/>
-          <w:sz w:val="24"/>
-          <w:szCs w:val="24"/>
-          <w:shd w:val="clear" w:color="auto" w:fill="FFFFFF"/>
-        </w:rPr>
-        <w:t>a</w:t>
-      </w:r>
-      <w:r>
-        <w:rPr>
-          <w:rFonts w:ascii="Times New Roman" w:hAnsi="Times New Roman" w:cs="Times New Roman"/>
-          <w:b/>
-          <w:i/>
-          <w:color w:val="222222"/>
-          <w:sz w:val="24"/>
-          <w:szCs w:val="24"/>
-          <w:shd w:val="clear" w:color="auto" w:fill="FFFFFF"/>
-          <w:vertAlign w:val="subscript"/>
-        </w:rPr>
-        <w:t>ij</w:t>
-      </w:r>
-      <w:proofErr w:type="spellEnd"/>
-      <w:r>
-        <w:rPr>
-          <w:rFonts w:ascii="Times New Roman" w:hAnsi="Times New Roman" w:cs="Times New Roman"/>
-          <w:b/>
-          <w:color w:val="222222"/>
-          <w:sz w:val="24"/>
-          <w:szCs w:val="24"/>
-          <w:shd w:val="clear" w:color="auto" w:fill="FFFFFF"/>
-        </w:rPr>
-        <w:t xml:space="preserve"> while </w:t>
-      </w:r>
-      <w:proofErr w:type="spellStart"/>
-      <w:r>
-        <w:rPr>
-          <w:rFonts w:ascii="Times New Roman" w:hAnsi="Times New Roman" w:cs="Times New Roman"/>
-          <w:b/>
-          <w:i/>
-          <w:color w:val="222222"/>
-          <w:sz w:val="24"/>
-          <w:szCs w:val="24"/>
-          <w:shd w:val="clear" w:color="auto" w:fill="FFFFFF"/>
-        </w:rPr>
-        <w:t>a</w:t>
-      </w:r>
-      <w:r>
-        <w:rPr>
-          <w:rFonts w:ascii="Times New Roman" w:hAnsi="Times New Roman" w:cs="Times New Roman"/>
-          <w:b/>
-          <w:i/>
-          <w:color w:val="222222"/>
-          <w:sz w:val="24"/>
-          <w:szCs w:val="24"/>
-          <w:shd w:val="clear" w:color="auto" w:fill="FFFFFF"/>
-          <w:vertAlign w:val="subscript"/>
-        </w:rPr>
-        <w:t>ji</w:t>
-      </w:r>
-      <w:proofErr w:type="spellEnd"/>
-      <w:r>
-        <w:rPr>
-          <w:rFonts w:ascii="Times New Roman" w:hAnsi="Times New Roman" w:cs="Times New Roman"/>
-          <w:b/>
-          <w:color w:val="222222"/>
-          <w:sz w:val="24"/>
-          <w:szCs w:val="24"/>
-          <w:shd w:val="clear" w:color="auto" w:fill="FFFFFF"/>
-        </w:rPr>
-        <w:t xml:space="preserve"> would then be filled with a negative value. We understand that this was confusing as written and think that the new version is clearer. </w:t>
-      </w:r>
       <w:r>
         <w:rPr>
           <w:rFonts w:ascii="Times New Roman" w:hAnsi="Times New Roman" w:cs="Times New Roman"/>
@@ -5911,7 +5981,7 @@
 </file>
 
 <file path=customXml/itemProps1.xml><?xml version="1.0" encoding="utf-8"?>
-<ds:datastoreItem xmlns:ds="http://schemas.openxmlformats.org/officeDocument/2006/customXml" ds:itemID="{052B4AE2-B5EF-4145-A167-2BA5BD829595}">
+<ds:datastoreItem xmlns:ds="http://schemas.openxmlformats.org/officeDocument/2006/customXml" ds:itemID="{8214A3ED-9717-4C6C-91D2-BA31027B1436}">
   <ds:schemaRefs>
     <ds:schemaRef ds:uri="http://schemas.openxmlformats.org/officeDocument/2006/bibliography"/>
   </ds:schemaRefs>

</xml_diff>